<commit_message>
removed redundant jedis connections
</commit_message>
<xml_diff>
--- a/Readme doc.docx
+++ b/Readme doc.docx
@@ -223,7 +223,15 @@
         <w:t>Problem Statement document can be executed</w:t>
       </w:r>
       <w:r>
-        <w:t xml:space="preserve"> i.e: SET, GET, DEL, INCR, INCRBY, MULTI, COMPACT and EXEC.</w:t>
+        <w:t xml:space="preserve"> </w:t>
+      </w:r>
+      <w:proofErr w:type="spellStart"/>
+      <w:r>
+        <w:t>i.e</w:t>
+      </w:r>
+      <w:proofErr w:type="spellEnd"/>
+      <w:r>
+        <w:t>: SET, GET, DEL, INCR, INCRBY, MULTI, COMPACT and EXEC.</w:t>
       </w:r>
     </w:p>
     <w:p>
@@ -637,7 +645,15 @@
         <w:t>i</w:t>
       </w:r>
       <w:r>
-        <w:t>n an infinite loop, hence user can provide any number of commands.</w:t>
+        <w:t xml:space="preserve">n an infinite </w:t>
+      </w:r>
+      <w:proofErr w:type="gramStart"/>
+      <w:r>
+        <w:t>loop,</w:t>
+      </w:r>
+      <w:proofErr w:type="gramEnd"/>
+      <w:r>
+        <w:t xml:space="preserve"> hence user can provide any number of commands.</w:t>
       </w:r>
     </w:p>
     <w:p>
@@ -701,7 +717,27 @@
         </w:numPr>
       </w:pPr>
       <w:r>
-        <w:t>Making Redis server active (on local) for use is the first and most important step.</w:t>
+        <w:t xml:space="preserve">Making Redis server active </w:t>
+      </w:r>
+      <w:proofErr w:type="gramStart"/>
+      <w:r>
+        <w:t>(</w:t>
+      </w:r>
+      <w:r>
+        <w:t xml:space="preserve"> </w:t>
+      </w:r>
+      <w:r>
+        <w:t>on</w:t>
+      </w:r>
+      <w:proofErr w:type="gramEnd"/>
+      <w:r>
+        <w:t xml:space="preserve"> local</w:t>
+      </w:r>
+      <w:r>
+        <w:t xml:space="preserve"> </w:t>
+      </w:r>
+      <w:r>
+        <w:t>) for use is the first and most important step.</w:t>
       </w:r>
     </w:p>
     <w:p>
@@ -818,7 +854,15 @@
         <w:t>KEY</w:t>
       </w:r>
       <w:r>
-        <w:t xml:space="preserve"> VALUE or sEt </w:t>
+        <w:t xml:space="preserve"> VALUE or </w:t>
+      </w:r>
+      <w:proofErr w:type="spellStart"/>
+      <w:r>
+        <w:t>sEt</w:t>
+      </w:r>
+      <w:proofErr w:type="spellEnd"/>
+      <w:r>
+        <w:t xml:space="preserve"> </w:t>
       </w:r>
       <w:r>
         <w:t>KEY</w:t>
@@ -827,7 +871,15 @@
         <w:t xml:space="preserve"> VALUE</w:t>
       </w:r>
       <w:r>
-        <w:t xml:space="preserve"> or SEt KEY VALUE</w:t>
+        <w:t xml:space="preserve"> or </w:t>
+      </w:r>
+      <w:proofErr w:type="spellStart"/>
+      <w:r>
+        <w:t>SEt</w:t>
+      </w:r>
+      <w:proofErr w:type="spellEnd"/>
+      <w:r>
+        <w:t xml:space="preserve"> KEY VALUE</w:t>
       </w:r>
       <w:r>
         <w:t>, but the case of {key} and {value} is case sensitive in Redis.</w:t>

</xml_diff>